<commit_message>
Added a user story and changed file extensions to .doc.
</commit_message>
<xml_diff>
--- a/doc/User-stories.docx
+++ b/doc/User-stories.docx
@@ -13,8 +13,6 @@
           <w:bar w:val="nil"/>
         </w:pBdr>
       </w:pPr>
-      <w:bookmarkStart w:id="0" w:name="_GoBack"/>
-      <w:bookmarkEnd w:id="0"/>
       <w:r>
         <w:t>Software Engineering Project - User Stories</w:t>
       </w:r>
@@ -270,10 +268,7 @@
         </w:tabs>
       </w:pPr>
       <w:r>
-        <w:t>Spara en kopia av ett träningspass för att kunna göra ändring</w:t>
-      </w:r>
-      <w:r>
-        <w:t>ar.</w:t>
+        <w:t>Spara en kopia av ett träningspass för att kunna göra ändringar.</w:t>
       </w:r>
     </w:p>
     <w:p>
@@ -341,6 +336,19 @@
       <w:r>
         <w:t>Kunna exportera sina träningspass till PDF.</w:t>
       </w:r>
+    </w:p>
+    <w:p>
+      <w:pPr>
+        <w:numPr>
+          <w:ilvl w:val="0"/>
+          <w:numId w:val="1"/>
+        </w:numPr>
+      </w:pPr>
+      <w:r>
+        <w:t>Kunna ändra färg på GUI.</w:t>
+      </w:r>
+      <w:bookmarkStart w:id="0" w:name="_GoBack"/>
+      <w:bookmarkEnd w:id="0"/>
     </w:p>
     <w:sectPr>
       <w:pgSz w:w="12240" w:h="15840"/>
@@ -577,6 +585,18 @@
   </w:abstractNum>
   <w:num w:numId="1">
     <w:abstractNumId w:val="0"/>
+  </w:num>
+  <w:num w:numId="2">
+    <w:abstractNumId w:val="0"/>
+    <w:lvlOverride w:ilvl="0"/>
+    <w:lvlOverride w:ilvl="1"/>
+    <w:lvlOverride w:ilvl="2"/>
+    <w:lvlOverride w:ilvl="3"/>
+    <w:lvlOverride w:ilvl="4"/>
+    <w:lvlOverride w:ilvl="5"/>
+    <w:lvlOverride w:ilvl="6"/>
+    <w:lvlOverride w:ilvl="7"/>
+    <w:lvlOverride w:ilvl="8"/>
   </w:num>
 </w:numbering>
 </file>

</xml_diff>